<commit_message>
Update conference bios with new role
</commit_message>
<xml_diff>
--- a/bio/GaryGale-FullBio.docx
+++ b/bio/GaryGale-FullBio.docx
@@ -177,7 +177,25 @@
           <w:sz w:val="28"/>
           <w:szCs w:val="28"/>
         </w:rPr>
-        <w:t xml:space="preserve">Despite having a job title with Director in it, Gary continues to keep coding, mainly on planes, as maintainer for the </w:t>
+        <w:t xml:space="preserve">Despite </w:t>
+      </w:r>
+      <w:r>
+        <w:rPr>
+          <w:rFonts w:ascii="Helvetica Neue" w:hAnsi="Helvetica Neue"/>
+          <w:sz w:val="28"/>
+          <w:szCs w:val="28"/>
+        </w:rPr>
+        <w:t>working on mapping strategies and global projects</w:t>
+      </w:r>
+      <w:bookmarkStart w:id="0" w:name="_GoBack"/>
+      <w:bookmarkEnd w:id="0"/>
+      <w:r>
+        <w:rPr>
+          <w:rFonts w:ascii="Helvetica Neue" w:hAnsi="Helvetica Neue"/>
+          <w:sz w:val="28"/>
+          <w:szCs w:val="28"/>
+        </w:rPr>
+        <w:t xml:space="preserve">, Gary continues to keep coding, mainly on planes, as maintainer for the </w:t>
       </w:r>
       <w:hyperlink r:id="rId8" w:history="1">
         <w:proofErr w:type="spellStart"/>
@@ -501,10 +519,7 @@
       </w:pPr>
     </w:p>
     <w:p/>
-    <w:p>
-      <w:bookmarkStart w:id="0" w:name="_GoBack"/>
-      <w:bookmarkEnd w:id="0"/>
-    </w:p>
+    <w:p/>
     <w:sectPr>
       <w:pgSz w:w="11900" w:h="16840"/>
       <w:pgMar w:top="1440" w:right="1800" w:bottom="1440" w:left="1800" w:header="708" w:footer="708" w:gutter="0"/>

</xml_diff>

<commit_message>
First cut of v3 of the site
</commit_message>
<xml_diff>
--- a/bio/GaryGale-FullBio.docx
+++ b/bio/GaryGale-FullBio.docx
@@ -36,18 +36,28 @@
           <w:sz w:val="28"/>
           <w:szCs w:val="28"/>
         </w:rPr>
-        <w:t xml:space="preserve">A self-professed geek and map addict, Gary has worked in the mapping and location space for over 20 years through a combination of luck and occasional good judgement. As Director of Global Community Programs for </w:t>
+        <w:t xml:space="preserve">A self-professed geek and map addict, Gary has worked in the mapping and location space for over 20 years through a combination of luck and occasional good judgement. </w:t>
+      </w:r>
+      <w:r>
+        <w:rPr>
+          <w:rFonts w:ascii="Helvetica Neue" w:hAnsi="Helvetica Neue"/>
+          <w:sz w:val="28"/>
+          <w:szCs w:val="28"/>
+        </w:rPr>
+        <w:t xml:space="preserve">Currently consulting with </w:t>
       </w:r>
       <w:hyperlink r:id="rId5" w:history="1">
-        <w:r>
-          <w:rPr>
-            <w:rStyle w:val="Hyperlink"/>
-            <w:rFonts w:ascii="Helvetica Neue" w:hAnsi="Helvetica Neue"/>
-            <w:sz w:val="28"/>
-            <w:szCs w:val="28"/>
-          </w:rPr>
-          <w:t>HERE</w:t>
-        </w:r>
+        <w:proofErr w:type="spellStart"/>
+        <w:r>
+          <w:rPr>
+            <w:rStyle w:val="Hyperlink"/>
+            <w:rFonts w:ascii="Helvetica Neue" w:hAnsi="Helvetica Neue"/>
+            <w:sz w:val="28"/>
+            <w:szCs w:val="28"/>
+          </w:rPr>
+          <w:t>Lokku</w:t>
+        </w:r>
+        <w:proofErr w:type="spellEnd"/>
       </w:hyperlink>
       <w:r>
         <w:rPr>
@@ -55,7 +65,25 @@
           <w:sz w:val="28"/>
           <w:szCs w:val="28"/>
         </w:rPr>
-        <w:t>, formerly known as Nokia Location &amp; Commerce, Gary helps people create, edit and make maps the world over.</w:t>
+        <w:t xml:space="preserve"> as </w:t>
+      </w:r>
+      <w:proofErr w:type="spellStart"/>
+      <w:r>
+        <w:rPr>
+          <w:rFonts w:ascii="Helvetica Neue" w:hAnsi="Helvetica Neue"/>
+          <w:sz w:val="28"/>
+          <w:szCs w:val="28"/>
+        </w:rPr>
+        <w:t>Geotechnologist</w:t>
+      </w:r>
+      <w:proofErr w:type="spellEnd"/>
+      <w:r>
+        <w:rPr>
+          <w:rFonts w:ascii="Helvetica Neue" w:hAnsi="Helvetica Neue"/>
+          <w:sz w:val="28"/>
+          <w:szCs w:val="28"/>
+        </w:rPr>
+        <w:t xml:space="preserve"> in Residence, Gary is helping to advance open geospatial technologies and bring them to new markets.</w:t>
       </w:r>
     </w:p>
     <w:p>
@@ -111,7 +139,77 @@
           <w:sz w:val="28"/>
           <w:szCs w:val="28"/>
         </w:rPr>
-        <w:t xml:space="preserve">Before joining Nokia and HERE, Gary led Yahoo’s UK Geo Technologies group, helping </w:t>
+        <w:t xml:space="preserve">Previously Gary was Director of Places and Director of Global Community Programs for Nokia’s HERE Maps. Prior to this </w:t>
+      </w:r>
+      <w:r>
+        <w:rPr>
+          <w:rFonts w:ascii="Helvetica Neue" w:hAnsi="Helvetica Neue"/>
+          <w:sz w:val="28"/>
+          <w:szCs w:val="28"/>
+        </w:rPr>
+        <w:t xml:space="preserve">led Yahoo’s UK Geo Technologies group, </w:t>
+      </w:r>
+      <w:r>
+        <w:rPr>
+          <w:rFonts w:ascii="Helvetica Neue" w:hAnsi="Helvetica Neue"/>
+          <w:sz w:val="28"/>
+          <w:szCs w:val="28"/>
+        </w:rPr>
+        <w:t xml:space="preserve">releasing the </w:t>
+      </w:r>
+      <w:proofErr w:type="spellStart"/>
+      <w:r>
+        <w:rPr>
+          <w:rFonts w:ascii="Helvetica Neue" w:hAnsi="Helvetica Neue"/>
+          <w:sz w:val="28"/>
+          <w:szCs w:val="28"/>
+        </w:rPr>
+        <w:t>GeoPlanet</w:t>
+      </w:r>
+      <w:proofErr w:type="spellEnd"/>
+      <w:r>
+        <w:rPr>
+          <w:rFonts w:ascii="Helvetica Neue" w:hAnsi="Helvetica Neue"/>
+          <w:sz w:val="28"/>
+          <w:szCs w:val="28"/>
+        </w:rPr>
+        <w:t xml:space="preserve"> and </w:t>
+      </w:r>
+      <w:proofErr w:type="spellStart"/>
+      <w:r>
+        <w:rPr>
+          <w:rFonts w:ascii="Helvetica Neue" w:hAnsi="Helvetica Neue"/>
+          <w:sz w:val="28"/>
+          <w:szCs w:val="28"/>
+        </w:rPr>
+        <w:t>PlaceMaker</w:t>
+      </w:r>
+      <w:proofErr w:type="spellEnd"/>
+      <w:r>
+        <w:rPr>
+          <w:rFonts w:ascii="Helvetica Neue" w:hAnsi="Helvetica Neue"/>
+          <w:sz w:val="28"/>
+          <w:szCs w:val="28"/>
+        </w:rPr>
+        <w:t xml:space="preserve"> APIS as w</w:t>
+      </w:r>
+      <w:bookmarkStart w:id="0" w:name="_GoBack"/>
+      <w:bookmarkEnd w:id="0"/>
+      <w:r>
+        <w:rPr>
+          <w:rFonts w:ascii="Helvetica Neue" w:hAnsi="Helvetica Neue"/>
+          <w:sz w:val="28"/>
+          <w:szCs w:val="28"/>
+        </w:rPr>
+        <w:t xml:space="preserve">ell as </w:t>
+      </w:r>
+      <w:r>
+        <w:rPr>
+          <w:rFonts w:ascii="Helvetica Neue" w:hAnsi="Helvetica Neue"/>
+          <w:sz w:val="28"/>
+          <w:szCs w:val="28"/>
+        </w:rPr>
+        <w:t xml:space="preserve">helping </w:t>
       </w:r>
       <w:hyperlink r:id="rId6" w:history="1">
         <w:r>
@@ -149,7 +247,24 @@
           <w:sz w:val="28"/>
           <w:szCs w:val="28"/>
         </w:rPr>
-        <w:t>, a job which really was rocket science.</w:t>
+        <w:t xml:space="preserve">, a job which really </w:t>
+      </w:r>
+      <w:r>
+        <w:rPr>
+          <w:rFonts w:ascii="Helvetica Neue" w:hAnsi="Helvetica Neue"/>
+          <w:i/>
+          <w:sz w:val="28"/>
+          <w:szCs w:val="28"/>
+        </w:rPr>
+        <w:t>was</w:t>
+      </w:r>
+      <w:r>
+        <w:rPr>
+          <w:rFonts w:ascii="Helvetica Neue" w:hAnsi="Helvetica Neue"/>
+          <w:sz w:val="28"/>
+          <w:szCs w:val="28"/>
+        </w:rPr>
+        <w:t xml:space="preserve"> rocket science.</w:t>
       </w:r>
     </w:p>
     <w:p>
@@ -187,8 +302,6 @@
         </w:rPr>
         <w:t>working on mapping strategies and global projects</w:t>
       </w:r>
-      <w:bookmarkStart w:id="0" w:name="_GoBack"/>
-      <w:bookmarkEnd w:id="0"/>
       <w:r>
         <w:rPr>
           <w:rFonts w:ascii="Helvetica Neue" w:hAnsi="Helvetica Neue"/>

</xml_diff>

<commit_message>
Ordnance Survey and Malstow bio updates
</commit_message>
<xml_diff>
--- a/bio/GaryGale-FullBio.docx
+++ b/bio/GaryGale-FullBio.docx
@@ -44,46 +44,104 @@
           <w:sz w:val="28"/>
           <w:szCs w:val="28"/>
         </w:rPr>
-        <w:t xml:space="preserve">Currently consulting with </w:t>
+        <w:t>He is</w:t>
+      </w:r>
+      <w:r>
+        <w:rPr>
+          <w:rFonts w:ascii="Helvetica Neue" w:hAnsi="Helvetica Neue"/>
+          <w:sz w:val="28"/>
+          <w:szCs w:val="28"/>
+        </w:rPr>
+        <w:t xml:space="preserve"> co-founder and director of </w:t>
+      </w:r>
+      <w:proofErr w:type="spellStart"/>
+      <w:r>
+        <w:rPr>
+          <w:rFonts w:ascii="Helvetica Neue" w:hAnsi="Helvetica Neue"/>
+          <w:sz w:val="28"/>
+          <w:szCs w:val="28"/>
+        </w:rPr>
+        <w:t>Malstow</w:t>
+      </w:r>
+      <w:proofErr w:type="spellEnd"/>
+      <w:r>
+        <w:rPr>
+          <w:rFonts w:ascii="Helvetica Neue" w:hAnsi="Helvetica Neue"/>
+          <w:sz w:val="28"/>
+          <w:szCs w:val="28"/>
+        </w:rPr>
+        <w:t xml:space="preserve"> Geospatial, </w:t>
+      </w:r>
+      <w:r>
+        <w:rPr>
+          <w:rFonts w:ascii="Helvetica Neue" w:hAnsi="Helvetica Neue"/>
+          <w:sz w:val="28"/>
+          <w:szCs w:val="28"/>
+        </w:rPr>
+        <w:t xml:space="preserve">a </w:t>
+      </w:r>
+      <w:r>
+        <w:rPr>
+          <w:rFonts w:ascii="Helvetica Neue" w:hAnsi="Helvetica Neue"/>
+          <w:sz w:val="28"/>
+          <w:szCs w:val="28"/>
+        </w:rPr>
+        <w:t xml:space="preserve">consultancy firm offering bespoke consulting and services in the geospatial, </w:t>
+      </w:r>
+      <w:proofErr w:type="spellStart"/>
+      <w:r>
+        <w:rPr>
+          <w:rFonts w:ascii="Helvetica Neue" w:hAnsi="Helvetica Neue"/>
+          <w:sz w:val="28"/>
+          <w:szCs w:val="28"/>
+        </w:rPr>
+        <w:t>geotechnology</w:t>
+      </w:r>
+      <w:proofErr w:type="spellEnd"/>
+      <w:r>
+        <w:rPr>
+          <w:rFonts w:ascii="Helvetica Neue" w:hAnsi="Helvetica Neue"/>
+          <w:sz w:val="28"/>
+          <w:szCs w:val="28"/>
+        </w:rPr>
+        <w:t xml:space="preserve">, maps and location based services fields. This means </w:t>
+      </w:r>
+      <w:r>
+        <w:rPr>
+          <w:rFonts w:ascii="Helvetica Neue" w:hAnsi="Helvetica Neue"/>
+          <w:sz w:val="28"/>
+          <w:szCs w:val="28"/>
+        </w:rPr>
+        <w:t xml:space="preserve">Gary is </w:t>
+      </w:r>
+      <w:r>
+        <w:rPr>
+          <w:rFonts w:ascii="Helvetica Neue" w:hAnsi="Helvetica Neue"/>
+          <w:sz w:val="28"/>
+          <w:szCs w:val="28"/>
+        </w:rPr>
+        <w:t xml:space="preserve">currently consulting as Head of APIs for the </w:t>
       </w:r>
       <w:hyperlink r:id="rId5" w:history="1">
-        <w:proofErr w:type="spellStart"/>
-        <w:r>
-          <w:rPr>
-            <w:rStyle w:val="Hyperlink"/>
-            <w:rFonts w:ascii="Helvetica Neue" w:hAnsi="Helvetica Neue"/>
-            <w:sz w:val="28"/>
-            <w:szCs w:val="28"/>
-          </w:rPr>
-          <w:t>Lokku</w:t>
-        </w:r>
-        <w:proofErr w:type="spellEnd"/>
+        <w:r>
+          <w:rPr>
+            <w:rStyle w:val="Hyperlink"/>
+            <w:rFonts w:ascii="Helvetica Neue" w:hAnsi="Helvetica Neue"/>
+            <w:sz w:val="28"/>
+            <w:szCs w:val="28"/>
+          </w:rPr>
+          <w:t>Ordnance Survey</w:t>
+        </w:r>
       </w:hyperlink>
-      <w:r>
-        <w:rPr>
-          <w:rFonts w:ascii="Helvetica Neue" w:hAnsi="Helvetica Neue"/>
-          <w:sz w:val="28"/>
-          <w:szCs w:val="28"/>
-        </w:rPr>
-        <w:t xml:space="preserve"> as </w:t>
-      </w:r>
-      <w:proofErr w:type="spellStart"/>
-      <w:r>
-        <w:rPr>
-          <w:rFonts w:ascii="Helvetica Neue" w:hAnsi="Helvetica Neue"/>
-          <w:sz w:val="28"/>
-          <w:szCs w:val="28"/>
-        </w:rPr>
-        <w:t>Geotechnologist</w:t>
-      </w:r>
-      <w:proofErr w:type="spellEnd"/>
-      <w:r>
-        <w:rPr>
-          <w:rFonts w:ascii="Helvetica Neue" w:hAnsi="Helvetica Neue"/>
-          <w:sz w:val="28"/>
-          <w:szCs w:val="28"/>
-        </w:rPr>
-        <w:t xml:space="preserve"> in Residence, Gary is helping to advance open geospatial technologies and bring them to new markets.</w:t>
+      <w:bookmarkStart w:id="0" w:name="_GoBack"/>
+      <w:bookmarkEnd w:id="0"/>
+      <w:r>
+        <w:rPr>
+          <w:rFonts w:ascii="Helvetica Neue" w:hAnsi="Helvetica Neue"/>
+          <w:sz w:val="28"/>
+          <w:szCs w:val="28"/>
+        </w:rPr>
+        <w:t>, the United Kingdom's national mapping agency.</w:t>
       </w:r>
     </w:p>
     <w:p>
@@ -191,17 +249,7 @@
           <w:sz w:val="28"/>
           <w:szCs w:val="28"/>
         </w:rPr>
-        <w:t xml:space="preserve"> APIS as w</w:t>
-      </w:r>
-      <w:bookmarkStart w:id="0" w:name="_GoBack"/>
-      <w:bookmarkEnd w:id="0"/>
-      <w:r>
-        <w:rPr>
-          <w:rFonts w:ascii="Helvetica Neue" w:hAnsi="Helvetica Neue"/>
-          <w:sz w:val="28"/>
-          <w:szCs w:val="28"/>
-        </w:rPr>
-        <w:t xml:space="preserve">ell as </w:t>
+        <w:t xml:space="preserve"> APIS as well as </w:t>
       </w:r>
       <w:r>
         <w:rPr>

</xml_diff>